<commit_message>
Atualizações no relatório e do modelo de relatório.
</commit_message>
<xml_diff>
--- a/LEI_PA_Modelo-Relatorio_PT.docx
+++ b/LEI_PA_Modelo-Relatorio_PT.docx
@@ -386,12 +386,28 @@
         </w:rPr>
         <w:t xml:space="preserve"> </w:t>
       </w:r>
+      <w:proofErr w:type="gramStart"/>
       <w:r>
         <w:rPr>
           <w:rFonts w:cstheme="minorHAnsi"/>
           <w:color w:val="000000" w:themeColor="text1"/>
         </w:rPr>
-        <w:t>04/2024</w:t>
+        <w:t>Abril</w:t>
+      </w:r>
+      <w:proofErr w:type="gramEnd"/>
+      <w:r>
+        <w:rPr>
+          <w:rFonts w:cstheme="minorHAnsi"/>
+          <w:color w:val="000000" w:themeColor="text1"/>
+        </w:rPr>
+        <w:t xml:space="preserve"> </w:t>
+      </w:r>
+      <w:r>
+        <w:rPr>
+          <w:rFonts w:cstheme="minorHAnsi"/>
+          <w:color w:val="000000" w:themeColor="text1"/>
+        </w:rPr>
+        <w:t>2024</w:t>
       </w:r>
     </w:p>
     <w:p>
@@ -474,7 +490,37 @@
       <w:pPr>
         <w:rPr>
           <w:rFonts w:cstheme="minorHAnsi"/>
+        </w:rPr>
+      </w:pPr>
+      <w:r>
+        <w:t>Este relatório é relativo a</w:t>
+      </w:r>
+      <w:r>
+        <w:t xml:space="preserve"> um</w:t>
+      </w:r>
+      <w:r>
+        <w:t xml:space="preserve"> Projeto da cadeira de </w:t>
+      </w:r>
+      <w:r>
+        <w:t xml:space="preserve">programação aplicada em que </w:t>
+      </w:r>
+      <w:r>
+        <w:t xml:space="preserve">tem como objetivo criar uma aplicação Java que utiliza programação orientada a objetos e manipulação de bases de dados relacionais para auxiliar uma editora no processo de revisão de livros. A aplicação deve gerenciar informações de revisão, incluindo acesso e usuários, manipulação de arquivos, validação de dados, notificações e interação com o usuário em modo texto. O projeto </w:t>
+      </w:r>
+      <w:r>
+        <w:t>procura</w:t>
+      </w:r>
+      <w:r>
+        <w:t xml:space="preserve"> aplicar habilidades em programação orientada a objetos, manipulação de bases de dados relacionais com JDBC e uso de arquivos para armazenamento persistente de dados.</w:t>
+      </w:r>
+    </w:p>
+    <w:p>
+      <w:pPr>
+        <w:rPr>
+          <w:rFonts w:cstheme="minorHAnsi"/>
           <w:b/>
+          <w:i/>
+          <w:iCs/>
           <w:sz w:val="28"/>
           <w:szCs w:val="28"/>
         </w:rPr>
@@ -482,6 +528,9 @@
       <w:r>
         <w:rPr>
           <w:rFonts w:cstheme="minorHAnsi"/>
+          <w:i/>
+          <w:iCs/>
+          <w:highlight w:val="yellow"/>
         </w:rPr>
         <w:t xml:space="preserve">O resumo faz uma breve descrição dos principais pontos do trabalho: (1) o </w:t>
       </w:r>
@@ -489,18 +538,27 @@
       <w:r>
         <w:rPr>
           <w:rFonts w:cstheme="minorHAnsi"/>
+          <w:i/>
+          <w:iCs/>
+          <w:highlight w:val="yellow"/>
         </w:rPr>
         <w:t>obje</w:t>
       </w:r>
       <w:r>
         <w:rPr>
           <w:rFonts w:cstheme="minorHAnsi"/>
+          <w:i/>
+          <w:iCs/>
+          <w:highlight w:val="yellow"/>
         </w:rPr>
         <w:t>c</w:t>
       </w:r>
       <w:r>
         <w:rPr>
           <w:rFonts w:cstheme="minorHAnsi"/>
+          <w:i/>
+          <w:iCs/>
+          <w:highlight w:val="yellow"/>
         </w:rPr>
         <w:t>tivo</w:t>
       </w:r>
@@ -508,6 +566,9 @@
       <w:r>
         <w:rPr>
           <w:rFonts w:cstheme="minorHAnsi"/>
+          <w:i/>
+          <w:iCs/>
+          <w:highlight w:val="yellow"/>
         </w:rPr>
         <w:t xml:space="preserve"> do estudo ou o seu contexto, (2) a metodologia e métodos do estudo, (3) principais resultados e (4) conclusões relevantes. O resumo deve apresentar informação </w:t>
       </w:r>
@@ -515,18 +576,27 @@
       <w:r>
         <w:rPr>
           <w:rFonts w:cstheme="minorHAnsi"/>
+          <w:i/>
+          <w:iCs/>
+          <w:highlight w:val="yellow"/>
         </w:rPr>
         <w:t>dire</w:t>
       </w:r>
       <w:r>
         <w:rPr>
           <w:rFonts w:cstheme="minorHAnsi"/>
+          <w:i/>
+          <w:iCs/>
+          <w:highlight w:val="yellow"/>
         </w:rPr>
         <w:t>c</w:t>
       </w:r>
       <w:r>
         <w:rPr>
           <w:rFonts w:cstheme="minorHAnsi"/>
+          <w:i/>
+          <w:iCs/>
+          <w:highlight w:val="yellow"/>
         </w:rPr>
         <w:t>ta</w:t>
       </w:r>
@@ -534,12 +604,18 @@
       <w:r>
         <w:rPr>
           <w:rFonts w:cstheme="minorHAnsi"/>
+          <w:i/>
+          <w:iCs/>
+          <w:highlight w:val="yellow"/>
         </w:rPr>
         <w:t xml:space="preserve"> e concisa, preferencialmente em menos de 200 palavras.</w:t>
       </w:r>
       <w:r>
         <w:rPr>
           <w:rFonts w:cstheme="minorHAnsi"/>
+          <w:i/>
+          <w:iCs/>
+          <w:highlight w:val="yellow"/>
         </w:rPr>
         <w:t xml:space="preserve"> Esta deve ser a última secção do documento a ser escrita.</w:t>
       </w:r>
@@ -3313,6 +3389,7 @@
       <w:r>
         <w:rPr>
           <w:rFonts w:cstheme="minorHAnsi"/>
+          <w:b/>
         </w:rPr>
         <w:t>Modelo Entidade-Relacionamento</w:t>
       </w:r>
@@ -3321,91 +3398,89 @@
       <w:pPr>
         <w:rPr>
           <w:rFonts w:cstheme="minorHAnsi"/>
-        </w:rPr>
-      </w:pPr>
+          <w:b/>
+        </w:rPr>
+      </w:pPr>
+      <w:r>
+        <w:rPr>
+          <w:rFonts w:cstheme="minorHAnsi"/>
+          <w:b/>
+        </w:rPr>
+        <w:t>BD</w:t>
+      </w:r>
+      <w:r>
+        <w:rPr>
+          <w:rFonts w:cstheme="minorHAnsi"/>
+          <w:b/>
+        </w:rPr>
+        <w:tab/>
+      </w:r>
+      <w:r>
+        <w:rPr>
+          <w:rFonts w:cstheme="minorHAnsi"/>
+          <w:b/>
+        </w:rPr>
+        <w:tab/>
+      </w:r>
+      <w:r>
+        <w:rPr>
+          <w:rFonts w:cstheme="minorHAnsi"/>
+          <w:b/>
+        </w:rPr>
+        <w:t>Bases de Dados</w:t>
+      </w:r>
+    </w:p>
+    <w:p>
+      <w:pPr>
+        <w:rPr>
+          <w:rFonts w:cstheme="minorHAnsi"/>
+          <w:b/>
+        </w:rPr>
+      </w:pPr>
+      <w:r>
+        <w:rPr>
+          <w:rFonts w:cstheme="minorHAnsi"/>
+          <w:b/>
+        </w:rPr>
+        <w:t xml:space="preserve">DBMS </w:t>
+      </w:r>
+      <w:r>
+        <w:rPr>
+          <w:rFonts w:cstheme="minorHAnsi"/>
+          <w:b/>
+        </w:rPr>
+        <w:tab/>
+      </w:r>
+      <w:r>
+        <w:rPr>
+          <w:rFonts w:cstheme="minorHAnsi"/>
+          <w:b/>
+        </w:rPr>
+        <w:tab/>
+      </w:r>
       <w:proofErr w:type="spellStart"/>
       <w:r>
         <w:rPr>
           <w:rFonts w:cstheme="minorHAnsi"/>
           <w:b/>
         </w:rPr>
-        <w:t>S</w:t>
-      </w:r>
+        <w:t>Database</w:t>
+      </w:r>
+      <w:proofErr w:type="spellEnd"/>
       <w:r>
         <w:rPr>
           <w:rFonts w:cstheme="minorHAnsi"/>
           <w:b/>
         </w:rPr>
-        <w:t>o</w:t>
-      </w:r>
+        <w:t xml:space="preserve"> Management </w:t>
+      </w:r>
+      <w:proofErr w:type="spellStart"/>
       <w:r>
         <w:rPr>
           <w:rFonts w:cstheme="minorHAnsi"/>
           <w:b/>
         </w:rPr>
-        <w:t>A</w:t>
-      </w:r>
-      <w:proofErr w:type="spellEnd"/>
-      <w:r>
-        <w:rPr>
-          <w:rFonts w:cstheme="minorHAnsi"/>
-        </w:rPr>
-        <w:tab/>
-      </w:r>
-      <w:r>
-        <w:rPr>
-          <w:rFonts w:cstheme="minorHAnsi"/>
-        </w:rPr>
-        <w:tab/>
-      </w:r>
-      <w:proofErr w:type="spellStart"/>
-      <w:r>
-        <w:rPr>
-          <w:rFonts w:cstheme="minorHAnsi"/>
-        </w:rPr>
-        <w:t>State</w:t>
-      </w:r>
-      <w:proofErr w:type="spellEnd"/>
-      <w:r>
-        <w:rPr>
-          <w:rFonts w:cstheme="minorHAnsi"/>
-        </w:rPr>
-        <w:t xml:space="preserve"> </w:t>
-      </w:r>
-      <w:proofErr w:type="spellStart"/>
-      <w:r>
-        <w:rPr>
-          <w:rFonts w:cstheme="minorHAnsi"/>
-        </w:rPr>
-        <w:t>Of</w:t>
-      </w:r>
-      <w:proofErr w:type="spellEnd"/>
-      <w:r>
-        <w:rPr>
-          <w:rFonts w:cstheme="minorHAnsi"/>
-        </w:rPr>
-        <w:t xml:space="preserve"> </w:t>
-      </w:r>
-      <w:proofErr w:type="spellStart"/>
-      <w:r>
-        <w:rPr>
-          <w:rFonts w:cstheme="minorHAnsi"/>
-        </w:rPr>
-        <w:t>the</w:t>
-      </w:r>
-      <w:proofErr w:type="spellEnd"/>
-      <w:r>
-        <w:rPr>
-          <w:rFonts w:cstheme="minorHAnsi"/>
-        </w:rPr>
-        <w:t xml:space="preserve"> </w:t>
-      </w:r>
-      <w:proofErr w:type="spellStart"/>
-      <w:r>
-        <w:rPr>
-          <w:rFonts w:cstheme="minorHAnsi"/>
-        </w:rPr>
-        <w:t>Art</w:t>
+        <w:t>System</w:t>
       </w:r>
       <w:proofErr w:type="spellEnd"/>
     </w:p>
@@ -3413,8 +3488,178 @@
       <w:pPr>
         <w:rPr>
           <w:rFonts w:cstheme="minorHAnsi"/>
-        </w:rPr>
-      </w:pPr>
+          <w:b/>
+        </w:rPr>
+      </w:pPr>
+      <w:r>
+        <w:rPr>
+          <w:rFonts w:cstheme="minorHAnsi"/>
+          <w:b/>
+        </w:rPr>
+        <w:t xml:space="preserve">ESTGOH </w:t>
+      </w:r>
+      <w:r>
+        <w:rPr>
+          <w:rFonts w:cstheme="minorHAnsi"/>
+          <w:b/>
+        </w:rPr>
+        <w:tab/>
+      </w:r>
+      <w:r>
+        <w:rPr>
+          <w:rFonts w:cstheme="minorHAnsi"/>
+          <w:b/>
+        </w:rPr>
+        <w:t>Escola Superior de Tecnologia e Gestão</w:t>
+      </w:r>
+    </w:p>
+    <w:p>
+      <w:pPr>
+        <w:rPr>
+          <w:rFonts w:cstheme="minorHAnsi"/>
+          <w:b/>
+        </w:rPr>
+      </w:pPr>
+      <w:r>
+        <w:rPr>
+          <w:rFonts w:cstheme="minorHAnsi"/>
+          <w:b/>
+        </w:rPr>
+        <w:t xml:space="preserve">IPC </w:t>
+      </w:r>
+      <w:r>
+        <w:rPr>
+          <w:rFonts w:cstheme="minorHAnsi"/>
+          <w:b/>
+        </w:rPr>
+        <w:tab/>
+      </w:r>
+      <w:r>
+        <w:rPr>
+          <w:rFonts w:cstheme="minorHAnsi"/>
+          <w:b/>
+        </w:rPr>
+        <w:tab/>
+      </w:r>
+      <w:r>
+        <w:rPr>
+          <w:rFonts w:cstheme="minorHAnsi"/>
+          <w:b/>
+        </w:rPr>
+        <w:t>Instituto Politécnico de Coimbra</w:t>
+      </w:r>
+    </w:p>
+    <w:p>
+      <w:pPr>
+        <w:rPr>
+          <w:rFonts w:cstheme="minorHAnsi"/>
+          <w:b/>
+        </w:rPr>
+      </w:pPr>
+      <w:r>
+        <w:rPr>
+          <w:rFonts w:cstheme="minorHAnsi"/>
+          <w:b/>
+        </w:rPr>
+        <w:t xml:space="preserve">SGBD </w:t>
+      </w:r>
+      <w:r>
+        <w:rPr>
+          <w:rFonts w:cstheme="minorHAnsi"/>
+          <w:b/>
+        </w:rPr>
+        <w:tab/>
+      </w:r>
+      <w:r>
+        <w:rPr>
+          <w:rFonts w:cstheme="minorHAnsi"/>
+          <w:b/>
+        </w:rPr>
+        <w:tab/>
+      </w:r>
+      <w:r>
+        <w:rPr>
+          <w:rFonts w:cstheme="minorHAnsi"/>
+          <w:b/>
+        </w:rPr>
+        <w:t>Sistema Gestor de Bases de Dados</w:t>
+      </w:r>
+    </w:p>
+    <w:p>
+      <w:pPr>
+        <w:rPr>
+          <w:rFonts w:cstheme="minorHAnsi"/>
+        </w:rPr>
+      </w:pPr>
+      <w:r>
+        <w:rPr>
+          <w:rFonts w:cstheme="minorHAnsi"/>
+          <w:b/>
+        </w:rPr>
+        <w:t xml:space="preserve">SQL </w:t>
+      </w:r>
+      <w:r>
+        <w:rPr>
+          <w:rFonts w:cstheme="minorHAnsi"/>
+          <w:b/>
+        </w:rPr>
+        <w:tab/>
+      </w:r>
+      <w:r>
+        <w:rPr>
+          <w:rFonts w:cstheme="minorHAnsi"/>
+          <w:b/>
+        </w:rPr>
+        <w:tab/>
+      </w:r>
+      <w:proofErr w:type="spellStart"/>
+      <w:r>
+        <w:rPr>
+          <w:rFonts w:cstheme="minorHAnsi"/>
+          <w:b/>
+        </w:rPr>
+        <w:t>Structured</w:t>
+      </w:r>
+      <w:proofErr w:type="spellEnd"/>
+      <w:r>
+        <w:rPr>
+          <w:rFonts w:cstheme="minorHAnsi"/>
+          <w:b/>
+        </w:rPr>
+        <w:t xml:space="preserve"> </w:t>
+      </w:r>
+      <w:proofErr w:type="spellStart"/>
+      <w:r>
+        <w:rPr>
+          <w:rFonts w:cstheme="minorHAnsi"/>
+          <w:b/>
+        </w:rPr>
+        <w:t>Query</w:t>
+      </w:r>
+      <w:proofErr w:type="spellEnd"/>
+      <w:r>
+        <w:rPr>
+          <w:rFonts w:cstheme="minorHAnsi"/>
+          <w:b/>
+        </w:rPr>
+        <w:t xml:space="preserve"> </w:t>
+      </w:r>
+      <w:proofErr w:type="spellStart"/>
+      <w:r>
+        <w:rPr>
+          <w:rFonts w:cstheme="minorHAnsi"/>
+          <w:b/>
+        </w:rPr>
+        <w:t>Language</w:t>
+      </w:r>
+      <w:proofErr w:type="spellEnd"/>
+      <w:r>
+        <w:rPr>
+          <w:rFonts w:cstheme="minorHAnsi"/>
+          <w:b/>
+        </w:rPr>
+        <w:cr/>
+      </w:r>
     </w:p>
     <w:p>
       <w:pPr>
@@ -7399,47 +7644,35 @@
         <w:rPr>
           <w:lang w:val="en-US"/>
         </w:rPr>
-        <w:t>,</w:t>
-      </w:r>
+        <w:t xml:space="preserve">, </w:t>
+      </w:r>
+      <w:proofErr w:type="spellStart"/>
       <w:r>
         <w:rPr>
           <w:lang w:val="en-US"/>
         </w:rPr>
-        <w:t xml:space="preserve"> </w:t>
+        <w:t>SQLTools</w:t>
+      </w:r>
+      <w:proofErr w:type="spellEnd"/>
+      <w:r>
+        <w:rPr>
+          <w:lang w:val="en-US"/>
+        </w:rPr>
+        <w:t xml:space="preserve"> MySQL/MariaDB/</w:t>
       </w:r>
       <w:proofErr w:type="spellStart"/>
       <w:r>
         <w:rPr>
           <w:lang w:val="en-US"/>
         </w:rPr>
-        <w:t>SQLTools</w:t>
+        <w:t>TiDB</w:t>
       </w:r>
       <w:proofErr w:type="spellEnd"/>
       <w:r>
         <w:rPr>
           <w:lang w:val="en-US"/>
         </w:rPr>
-        <w:t xml:space="preserve"> MySQL/MariaDB/</w:t>
-      </w:r>
-      <w:proofErr w:type="spellStart"/>
-      <w:r>
-        <w:rPr>
-          <w:lang w:val="en-US"/>
-        </w:rPr>
-        <w:t>TiDB</w:t>
-      </w:r>
-      <w:proofErr w:type="spellEnd"/>
-      <w:r>
-        <w:rPr>
-          <w:lang w:val="en-US"/>
-        </w:rPr>
-        <w:t xml:space="preserve">, </w:t>
-      </w:r>
-      <w:r>
-        <w:rPr>
-          <w:lang w:val="en-US"/>
-        </w:rPr>
-        <w:t>Extension Pack for Java</w:t>
+        <w:t>, Extension Pack for Java</w:t>
       </w:r>
       <w:r>
         <w:rPr>
@@ -8352,6 +8585,263 @@
     </w:p>
     <w:p>
       <w:pPr>
+        <w:pStyle w:val="Ttulo3"/>
+      </w:pPr>
+      <w:proofErr w:type="spellStart"/>
+      <w:r>
+        <w:t>Diagrama</w:t>
+      </w:r>
+      <w:proofErr w:type="spellEnd"/>
+      <w:r>
+        <w:t xml:space="preserve"> </w:t>
+      </w:r>
+      <w:proofErr w:type="spellStart"/>
+      <w:r>
+        <w:t>Entidade-Relacionamento</w:t>
+      </w:r>
+      <w:proofErr w:type="spellEnd"/>
+    </w:p>
+    <w:p>
+      <w:r>
+        <w:t>Tendo em conta os requisitos</w:t>
+      </w:r>
+      <w:r>
+        <w:t xml:space="preserve"> apresentados</w:t>
+      </w:r>
+      <w:r>
+        <w:t xml:space="preserve"> fomos construindo o seguinte </w:t>
+      </w:r>
+      <w:r>
+        <w:t>diagrama conceptual</w:t>
+      </w:r>
+      <w:r>
+        <w:t xml:space="preserve">. </w:t>
+      </w:r>
+      <w:r>
+        <w:t>Este diagrama é uma representação visual que ajuda a entender a estrutura e as relações entre os diferentes componentes de um sistema ou projeto. É uma ferramenta valiosa para a comunicação e a compreensão do design de um sistema.</w:t>
+      </w:r>
+    </w:p>
+    <w:p>
+      <w:r>
+        <w:drawing>
+          <wp:inline distT="0" distB="0" distL="0" distR="0" wp14:anchorId="5E2B99F6" wp14:editId="3DF1E7F9">
+            <wp:extent cx="5400040" cy="2929255"/>
+            <wp:effectExtent l="0" t="0" r="0" b="4445"/>
+            <wp:docPr id="49392540" name="Imagem 1"/>
+            <wp:cNvGraphicFramePr>
+              <a:graphicFrameLocks xmlns:a="http://schemas.openxmlformats.org/drawingml/2006/main" noChangeAspect="1"/>
+            </wp:cNvGraphicFramePr>
+            <a:graphic xmlns:a="http://schemas.openxmlformats.org/drawingml/2006/main">
+              <a:graphicData uri="http://schemas.openxmlformats.org/drawingml/2006/picture">
+                <pic:pic xmlns:pic="http://schemas.openxmlformats.org/drawingml/2006/picture">
+                  <pic:nvPicPr>
+                    <pic:cNvPr id="49392540" name=""/>
+                    <pic:cNvPicPr/>
+                  </pic:nvPicPr>
+                  <pic:blipFill>
+                    <a:blip r:embed="rId27"/>
+                    <a:stretch>
+                      <a:fillRect/>
+                    </a:stretch>
+                  </pic:blipFill>
+                  <pic:spPr>
+                    <a:xfrm>
+                      <a:off x="0" y="0"/>
+                      <a:ext cx="5400040" cy="2929255"/>
+                    </a:xfrm>
+                    <a:prstGeom prst="rect">
+                      <a:avLst/>
+                    </a:prstGeom>
+                  </pic:spPr>
+                </pic:pic>
+              </a:graphicData>
+            </a:graphic>
+          </wp:inline>
+        </w:drawing>
+      </w:r>
+    </w:p>
+    <w:p>
+      <w:pPr>
+        <w:spacing w:after="0"/>
+        <w:jc w:val="left"/>
+      </w:pPr>
+      <w:r>
+        <w:br w:type="page"/>
+      </w:r>
+    </w:p>
+    <w:p>
+      <w:pPr>
+        <w:pStyle w:val="Ttulo3"/>
+      </w:pPr>
+      <w:proofErr w:type="spellStart"/>
+      <w:r>
+        <w:lastRenderedPageBreak/>
+        <w:t>Modelo</w:t>
+      </w:r>
+      <w:proofErr w:type="spellEnd"/>
+      <w:r>
+        <w:t xml:space="preserve"> </w:t>
+      </w:r>
+      <w:proofErr w:type="spellStart"/>
+      <w:r>
+        <w:t>Físico</w:t>
+      </w:r>
+      <w:proofErr w:type="spellEnd"/>
+    </w:p>
+    <w:p>
+      <w:r>
+        <w:t>A partir do diagrama conceptual, estruturado na secção anterior, é gerado o diagrama físico</w:t>
+      </w:r>
+      <w:r>
+        <w:t xml:space="preserve">, </w:t>
+      </w:r>
+      <w:r>
+        <w:t>que representa as tabelas e chaves forasteiras que são criadas no Sistema Gestor de Bases de Dados (SGBD), como resultado da aplicação das regras de relacionamentos binários entre entidades</w:t>
+      </w:r>
+    </w:p>
+    <w:p>
+      <w:pPr>
+        <w:rPr>
+          <w:lang w:val="en-US"/>
+        </w:rPr>
+      </w:pPr>
+      <w:r>
+        <w:rPr>
+          <w:lang w:val="en-US"/>
+        </w:rPr>
+        <w:drawing>
+          <wp:inline distT="0" distB="0" distL="0" distR="0" wp14:anchorId="41B3B357" wp14:editId="6A3B018F">
+            <wp:extent cx="5526355" cy="3397250"/>
+            <wp:effectExtent l="0" t="0" r="0" b="0"/>
+            <wp:docPr id="892542742" name="Imagem 1"/>
+            <wp:cNvGraphicFramePr>
+              <a:graphicFrameLocks xmlns:a="http://schemas.openxmlformats.org/drawingml/2006/main" noChangeAspect="1"/>
+            </wp:cNvGraphicFramePr>
+            <a:graphic xmlns:a="http://schemas.openxmlformats.org/drawingml/2006/main">
+              <a:graphicData uri="http://schemas.openxmlformats.org/drawingml/2006/picture">
+                <pic:pic xmlns:pic="http://schemas.openxmlformats.org/drawingml/2006/picture">
+                  <pic:nvPicPr>
+                    <pic:cNvPr id="892542742" name=""/>
+                    <pic:cNvPicPr/>
+                  </pic:nvPicPr>
+                  <pic:blipFill rotWithShape="1">
+                    <a:blip r:embed="rId28"/>
+                    <a:srcRect l="3763"/>
+                    <a:stretch/>
+                  </pic:blipFill>
+                  <pic:spPr bwMode="auto">
+                    <a:xfrm>
+                      <a:off x="0" y="0"/>
+                      <a:ext cx="5533856" cy="3401861"/>
+                    </a:xfrm>
+                    <a:prstGeom prst="rect">
+                      <a:avLst/>
+                    </a:prstGeom>
+                    <a:ln>
+                      <a:noFill/>
+                    </a:ln>
+                    <a:extLst>
+                      <a:ext uri="{53640926-AAD7-44D8-BBD7-CCE9431645EC}">
+                        <a14:shadowObscured xmlns:a14="http://schemas.microsoft.com/office/drawing/2010/main"/>
+                      </a:ext>
+                    </a:extLst>
+                  </pic:spPr>
+                </pic:pic>
+              </a:graphicData>
+            </a:graphic>
+          </wp:inline>
+        </w:drawing>
+      </w:r>
+    </w:p>
+    <w:p>
+      <w:r>
+        <w:t xml:space="preserve">Do modelo físico apresentado atrás destacam-se os seguintes </w:t>
+      </w:r>
+      <w:proofErr w:type="spellStart"/>
+      <w:r>
+        <w:t>aspectos</w:t>
+      </w:r>
+      <w:proofErr w:type="spellEnd"/>
+      <w:r>
+        <w:t>:</w:t>
+      </w:r>
+    </w:p>
+    <w:p>
+      <w:pPr>
+        <w:pStyle w:val="PargrafodaLista"/>
+        <w:numPr>
+          <w:ilvl w:val="0"/>
+          <w:numId w:val="33"/>
+        </w:numPr>
+      </w:pPr>
+      <w:r>
+        <w:t xml:space="preserve">O modelo utiliza </w:t>
+      </w:r>
+      <w:proofErr w:type="spellStart"/>
+      <w:r>
+        <w:t>timestamps</w:t>
+      </w:r>
+      <w:proofErr w:type="spellEnd"/>
+      <w:r>
+        <w:t xml:space="preserve"> para registrar datas e horas importantes, como a data de submissão de uma revisão ou a data de criação de uma anotação</w:t>
+      </w:r>
+      <w:r>
+        <w:t>, o que</w:t>
+      </w:r>
+      <w:r>
+        <w:t xml:space="preserve"> facilita o acompanhamento do histórico de cada item.</w:t>
+      </w:r>
+    </w:p>
+    <w:p>
+      <w:pPr>
+        <w:pStyle w:val="PargrafodaLista"/>
+        <w:numPr>
+          <w:ilvl w:val="0"/>
+          <w:numId w:val="33"/>
+        </w:numPr>
+      </w:pPr>
+      <w:r>
+        <w:t>O modelo usa um campo de estado para controlar o status de cada revisão. Isso permite que o sistema acompanhe o progresso de cada revisão e facilite a identificação de revisões que precisam de atenção.</w:t>
+      </w:r>
+    </w:p>
+    <w:p>
+      <w:pPr>
+        <w:pStyle w:val="PargrafodaLista"/>
+        <w:numPr>
+          <w:ilvl w:val="0"/>
+          <w:numId w:val="33"/>
+        </w:numPr>
+      </w:pPr>
+      <w:r>
+        <w:t>O modelo inclui uma tabela separada para gerenciar licenças</w:t>
+      </w:r>
+      <w:r>
+        <w:t xml:space="preserve">, para </w:t>
+      </w:r>
+      <w:r>
+        <w:t>facilita</w:t>
+      </w:r>
+      <w:r>
+        <w:t>r</w:t>
+      </w:r>
+      <w:r>
+        <w:t xml:space="preserve"> o controle das licenças disponíveis e o seu uso em revisões.</w:t>
+      </w:r>
+    </w:p>
+    <w:p>
+      <w:pPr>
+        <w:pStyle w:val="PargrafodaLista"/>
+        <w:numPr>
+          <w:ilvl w:val="0"/>
+          <w:numId w:val="33"/>
+        </w:numPr>
+      </w:pPr>
+      <w:r>
+        <w:t>O modelo permite que anotações detalhadas sejam feitas em cada revisão. Isso facilita a comunicação entre os revisores e a identificação de problemas específicos.</w:t>
+      </w:r>
+    </w:p>
+    <w:p>
+      <w:pPr>
         <w:pStyle w:val="Ttulo2"/>
         <w:rPr>
           <w:lang w:val="pt-PT"/>
@@ -9424,7 +9914,6 @@
       <w:r>
         <w:rPr>
           <w:rFonts w:cstheme="minorHAnsi"/>
-          <w:lang w:val="en-US"/>
         </w:rPr>
         <w:t xml:space="preserve">GREINER, R. 1999. </w:t>
       </w:r>
@@ -9570,7 +10059,7 @@
         </w:rPr>
         <w:t xml:space="preserve">POLITÉCNICO DE COIMBRA, 2021. Plataforma de Inquéritos do Sistema Integrado de Garantia de Qualidade do IPC. Disponível em: </w:t>
       </w:r>
-      <w:hyperlink r:id="rId27" w:history="1">
+      <w:hyperlink r:id="rId29" w:history="1">
         <w:r>
           <w:rPr>
             <w:rStyle w:val="Hiperligao"/>
@@ -10304,7 +10793,7 @@
         </w:rPr>
         <w:t xml:space="preserve">”, disponível em </w:t>
       </w:r>
-      <w:hyperlink r:id="rId28" w:history="1">
+      <w:hyperlink r:id="rId30" w:history="1">
         <w:r>
           <w:rPr>
             <w:rStyle w:val="Hiperligao"/>
@@ -23542,6 +24031,119 @@
     </w:lvl>
   </w:abstractNum>
   <w:abstractNum w:abstractNumId="16" w15:restartNumberingAfterBreak="0">
+    <w:nsid w:val="522F2DD9"/>
+    <w:multiLevelType w:val="hybridMultilevel"/>
+    <w:tmpl w:val="14A69406"/>
+    <w:lvl w:ilvl="0" w:tplc="08160001">
+      <w:start w:val="1"/>
+      <w:numFmt w:val="bullet"/>
+      <w:lvlText w:val=""/>
+      <w:lvlJc w:val="left"/>
+      <w:pPr>
+        <w:ind w:left="720" w:hanging="360"/>
+      </w:pPr>
+      <w:rPr>
+        <w:rFonts w:ascii="Symbol" w:hAnsi="Symbol" w:hint="default"/>
+      </w:rPr>
+    </w:lvl>
+    <w:lvl w:ilvl="1" w:tplc="08160003" w:tentative="1">
+      <w:start w:val="1"/>
+      <w:numFmt w:val="bullet"/>
+      <w:lvlText w:val="o"/>
+      <w:lvlJc w:val="left"/>
+      <w:pPr>
+        <w:ind w:left="1440" w:hanging="360"/>
+      </w:pPr>
+      <w:rPr>
+        <w:rFonts w:ascii="Courier New" w:hAnsi="Courier New" w:cs="Courier New" w:hint="default"/>
+      </w:rPr>
+    </w:lvl>
+    <w:lvl w:ilvl="2" w:tplc="08160005" w:tentative="1">
+      <w:start w:val="1"/>
+      <w:numFmt w:val="bullet"/>
+      <w:lvlText w:val=""/>
+      <w:lvlJc w:val="left"/>
+      <w:pPr>
+        <w:ind w:left="2160" w:hanging="360"/>
+      </w:pPr>
+      <w:rPr>
+        <w:rFonts w:ascii="Wingdings" w:hAnsi="Wingdings" w:hint="default"/>
+      </w:rPr>
+    </w:lvl>
+    <w:lvl w:ilvl="3" w:tplc="08160001" w:tentative="1">
+      <w:start w:val="1"/>
+      <w:numFmt w:val="bullet"/>
+      <w:lvlText w:val=""/>
+      <w:lvlJc w:val="left"/>
+      <w:pPr>
+        <w:ind w:left="2880" w:hanging="360"/>
+      </w:pPr>
+      <w:rPr>
+        <w:rFonts w:ascii="Symbol" w:hAnsi="Symbol" w:hint="default"/>
+      </w:rPr>
+    </w:lvl>
+    <w:lvl w:ilvl="4" w:tplc="08160003" w:tentative="1">
+      <w:start w:val="1"/>
+      <w:numFmt w:val="bullet"/>
+      <w:lvlText w:val="o"/>
+      <w:lvlJc w:val="left"/>
+      <w:pPr>
+        <w:ind w:left="3600" w:hanging="360"/>
+      </w:pPr>
+      <w:rPr>
+        <w:rFonts w:ascii="Courier New" w:hAnsi="Courier New" w:cs="Courier New" w:hint="default"/>
+      </w:rPr>
+    </w:lvl>
+    <w:lvl w:ilvl="5" w:tplc="08160005" w:tentative="1">
+      <w:start w:val="1"/>
+      <w:numFmt w:val="bullet"/>
+      <w:lvlText w:val=""/>
+      <w:lvlJc w:val="left"/>
+      <w:pPr>
+        <w:ind w:left="4320" w:hanging="360"/>
+      </w:pPr>
+      <w:rPr>
+        <w:rFonts w:ascii="Wingdings" w:hAnsi="Wingdings" w:hint="default"/>
+      </w:rPr>
+    </w:lvl>
+    <w:lvl w:ilvl="6" w:tplc="08160001" w:tentative="1">
+      <w:start w:val="1"/>
+      <w:numFmt w:val="bullet"/>
+      <w:lvlText w:val=""/>
+      <w:lvlJc w:val="left"/>
+      <w:pPr>
+        <w:ind w:left="5040" w:hanging="360"/>
+      </w:pPr>
+      <w:rPr>
+        <w:rFonts w:ascii="Symbol" w:hAnsi="Symbol" w:hint="default"/>
+      </w:rPr>
+    </w:lvl>
+    <w:lvl w:ilvl="7" w:tplc="08160003" w:tentative="1">
+      <w:start w:val="1"/>
+      <w:numFmt w:val="bullet"/>
+      <w:lvlText w:val="o"/>
+      <w:lvlJc w:val="left"/>
+      <w:pPr>
+        <w:ind w:left="5760" w:hanging="360"/>
+      </w:pPr>
+      <w:rPr>
+        <w:rFonts w:ascii="Courier New" w:hAnsi="Courier New" w:cs="Courier New" w:hint="default"/>
+      </w:rPr>
+    </w:lvl>
+    <w:lvl w:ilvl="8" w:tplc="08160005" w:tentative="1">
+      <w:start w:val="1"/>
+      <w:numFmt w:val="bullet"/>
+      <w:lvlText w:val=""/>
+      <w:lvlJc w:val="left"/>
+      <w:pPr>
+        <w:ind w:left="6480" w:hanging="360"/>
+      </w:pPr>
+      <w:rPr>
+        <w:rFonts w:ascii="Wingdings" w:hAnsi="Wingdings" w:hint="default"/>
+      </w:rPr>
+    </w:lvl>
+  </w:abstractNum>
+  <w:abstractNum w:abstractNumId="17" w15:restartNumberingAfterBreak="0">
     <w:nsid w:val="546A234F"/>
     <w:multiLevelType w:val="multilevel"/>
     <w:tmpl w:val="B9FCA132"/>
@@ -23654,7 +24256,7 @@
       </w:rPr>
     </w:lvl>
   </w:abstractNum>
-  <w:abstractNum w:abstractNumId="17" w15:restartNumberingAfterBreak="0">
+  <w:abstractNum w:abstractNumId="18" w15:restartNumberingAfterBreak="0">
     <w:nsid w:val="55880EBA"/>
     <w:multiLevelType w:val="hybridMultilevel"/>
     <w:tmpl w:val="8E141D70"/>
@@ -23767,7 +24369,7 @@
       </w:rPr>
     </w:lvl>
   </w:abstractNum>
-  <w:abstractNum w:abstractNumId="18" w15:restartNumberingAfterBreak="0">
+  <w:abstractNum w:abstractNumId="19" w15:restartNumberingAfterBreak="0">
     <w:nsid w:val="55DF0364"/>
     <w:multiLevelType w:val="multilevel"/>
     <w:tmpl w:val="08D4F874"/>
@@ -23886,7 +24488,7 @@
       </w:rPr>
     </w:lvl>
   </w:abstractNum>
-  <w:abstractNum w:abstractNumId="19" w15:restartNumberingAfterBreak="0">
+  <w:abstractNum w:abstractNumId="20" w15:restartNumberingAfterBreak="0">
     <w:nsid w:val="66C84BD0"/>
     <w:multiLevelType w:val="hybridMultilevel"/>
     <w:tmpl w:val="6D1ADD66"/>
@@ -23972,7 +24574,7 @@
       </w:pPr>
     </w:lvl>
   </w:abstractNum>
-  <w:abstractNum w:abstractNumId="20" w15:restartNumberingAfterBreak="0">
+  <w:abstractNum w:abstractNumId="21" w15:restartNumberingAfterBreak="0">
     <w:nsid w:val="67A02EF2"/>
     <w:multiLevelType w:val="multilevel"/>
     <w:tmpl w:val="70AE2586"/>
@@ -24094,7 +24696,7 @@
       </w:rPr>
     </w:lvl>
   </w:abstractNum>
-  <w:abstractNum w:abstractNumId="21" w15:restartNumberingAfterBreak="0">
+  <w:abstractNum w:abstractNumId="22" w15:restartNumberingAfterBreak="0">
     <w:nsid w:val="68D7569E"/>
     <w:multiLevelType w:val="hybridMultilevel"/>
     <w:tmpl w:val="1B18B88C"/>
@@ -24206,7 +24808,7 @@
       </w:rPr>
     </w:lvl>
   </w:abstractNum>
-  <w:abstractNum w:abstractNumId="22" w15:restartNumberingAfterBreak="0">
+  <w:abstractNum w:abstractNumId="23" w15:restartNumberingAfterBreak="0">
     <w:nsid w:val="69B33FA7"/>
     <w:multiLevelType w:val="multilevel"/>
     <w:tmpl w:val="7194C6D8"/>
@@ -24319,7 +24921,7 @@
       </w:rPr>
     </w:lvl>
   </w:abstractNum>
-  <w:abstractNum w:abstractNumId="23" w15:restartNumberingAfterBreak="0">
+  <w:abstractNum w:abstractNumId="24" w15:restartNumberingAfterBreak="0">
     <w:nsid w:val="6B446794"/>
     <w:multiLevelType w:val="hybridMultilevel"/>
     <w:tmpl w:val="F1F8759A"/>
@@ -24432,7 +25034,7 @@
       </w:rPr>
     </w:lvl>
   </w:abstractNum>
-  <w:abstractNum w:abstractNumId="24" w15:restartNumberingAfterBreak="0">
+  <w:abstractNum w:abstractNumId="25" w15:restartNumberingAfterBreak="0">
     <w:nsid w:val="6E0F730F"/>
     <w:multiLevelType w:val="hybridMultilevel"/>
     <w:tmpl w:val="B6B27430"/>
@@ -24545,7 +25147,7 @@
       </w:rPr>
     </w:lvl>
   </w:abstractNum>
-  <w:abstractNum w:abstractNumId="25" w15:restartNumberingAfterBreak="0">
+  <w:abstractNum w:abstractNumId="26" w15:restartNumberingAfterBreak="0">
     <w:nsid w:val="70B052E9"/>
     <w:multiLevelType w:val="hybridMultilevel"/>
     <w:tmpl w:val="09A8C8C0"/>
@@ -24658,7 +25260,7 @@
       </w:rPr>
     </w:lvl>
   </w:abstractNum>
-  <w:abstractNum w:abstractNumId="26" w15:restartNumberingAfterBreak="0">
+  <w:abstractNum w:abstractNumId="27" w15:restartNumberingAfterBreak="0">
     <w:nsid w:val="72EC1327"/>
     <w:multiLevelType w:val="multilevel"/>
     <w:tmpl w:val="08D4F874"/>
@@ -24777,7 +25379,7 @@
       </w:rPr>
     </w:lvl>
   </w:abstractNum>
-  <w:abstractNum w:abstractNumId="27" w15:restartNumberingAfterBreak="0">
+  <w:abstractNum w:abstractNumId="28" w15:restartNumberingAfterBreak="0">
     <w:nsid w:val="730E27AA"/>
     <w:multiLevelType w:val="hybridMultilevel"/>
     <w:tmpl w:val="DD5A492C"/>
@@ -24890,7 +25492,7 @@
       </w:rPr>
     </w:lvl>
   </w:abstractNum>
-  <w:abstractNum w:abstractNumId="28" w15:restartNumberingAfterBreak="0">
+  <w:abstractNum w:abstractNumId="29" w15:restartNumberingAfterBreak="0">
     <w:nsid w:val="732A6A27"/>
     <w:multiLevelType w:val="multilevel"/>
     <w:tmpl w:val="08D4F874"/>
@@ -25009,7 +25611,7 @@
       </w:rPr>
     </w:lvl>
   </w:abstractNum>
-  <w:abstractNum w:abstractNumId="29" w15:restartNumberingAfterBreak="0">
+  <w:abstractNum w:abstractNumId="30" w15:restartNumberingAfterBreak="0">
     <w:nsid w:val="76D63022"/>
     <w:multiLevelType w:val="hybridMultilevel"/>
     <w:tmpl w:val="A45A912C"/>
@@ -25122,7 +25724,7 @@
       </w:rPr>
     </w:lvl>
   </w:abstractNum>
-  <w:abstractNum w:abstractNumId="30" w15:restartNumberingAfterBreak="0">
+  <w:abstractNum w:abstractNumId="31" w15:restartNumberingAfterBreak="0">
     <w:nsid w:val="7E7D65FE"/>
     <w:multiLevelType w:val="hybridMultilevel"/>
     <w:tmpl w:val="2A96125E"/>
@@ -25235,7 +25837,7 @@
       </w:rPr>
     </w:lvl>
   </w:abstractNum>
-  <w:abstractNum w:abstractNumId="31" w15:restartNumberingAfterBreak="0">
+  <w:abstractNum w:abstractNumId="32" w15:restartNumberingAfterBreak="0">
     <w:nsid w:val="7F4439C5"/>
     <w:multiLevelType w:val="hybridMultilevel"/>
     <w:tmpl w:val="FE883B80"/>
@@ -25349,7 +25951,7 @@
     </w:lvl>
   </w:abstractNum>
   <w:num w:numId="1" w16cid:durableId="133179414">
-    <w:abstractNumId w:val="22"/>
+    <w:abstractNumId w:val="23"/>
   </w:num>
   <w:num w:numId="2" w16cid:durableId="1231579803">
     <w:abstractNumId w:val="8"/>
@@ -25358,19 +25960,19 @@
     <w:abstractNumId w:val="3"/>
   </w:num>
   <w:num w:numId="4" w16cid:durableId="1342514122">
-    <w:abstractNumId w:val="27"/>
+    <w:abstractNumId w:val="28"/>
   </w:num>
   <w:num w:numId="5" w16cid:durableId="2052340752">
     <w:abstractNumId w:val="13"/>
   </w:num>
   <w:num w:numId="6" w16cid:durableId="752429572">
-    <w:abstractNumId w:val="30"/>
+    <w:abstractNumId w:val="31"/>
   </w:num>
   <w:num w:numId="7" w16cid:durableId="1978102080">
-    <w:abstractNumId w:val="25"/>
+    <w:abstractNumId w:val="26"/>
   </w:num>
   <w:num w:numId="8" w16cid:durableId="1642687647">
-    <w:abstractNumId w:val="31"/>
+    <w:abstractNumId w:val="32"/>
   </w:num>
   <w:num w:numId="9" w16cid:durableId="897975662">
     <w:abstractNumId w:val="4"/>
@@ -25385,22 +25987,22 @@
     <w:abstractNumId w:val="11"/>
   </w:num>
   <w:num w:numId="13" w16cid:durableId="1285237595">
+    <w:abstractNumId w:val="25"/>
+  </w:num>
+  <w:num w:numId="14" w16cid:durableId="791023263">
     <w:abstractNumId w:val="24"/>
   </w:num>
-  <w:num w:numId="14" w16cid:durableId="791023263">
-    <w:abstractNumId w:val="23"/>
-  </w:num>
   <w:num w:numId="15" w16cid:durableId="734860858">
-    <w:abstractNumId w:val="29"/>
+    <w:abstractNumId w:val="30"/>
   </w:num>
   <w:num w:numId="16" w16cid:durableId="217714089">
-    <w:abstractNumId w:val="16"/>
+    <w:abstractNumId w:val="17"/>
   </w:num>
   <w:num w:numId="17" w16cid:durableId="834300997">
     <w:abstractNumId w:val="1"/>
   </w:num>
   <w:num w:numId="18" w16cid:durableId="726953360">
-    <w:abstractNumId w:val="17"/>
+    <w:abstractNumId w:val="18"/>
   </w:num>
   <w:num w:numId="19" w16cid:durableId="1022248221">
     <w:abstractNumId w:val="5"/>
@@ -25412,25 +26014,25 @@
     <w:abstractNumId w:val="2"/>
   </w:num>
   <w:num w:numId="22" w16cid:durableId="177428114">
-    <w:abstractNumId w:val="28"/>
+    <w:abstractNumId w:val="29"/>
   </w:num>
   <w:num w:numId="23" w16cid:durableId="1031806923">
     <w:abstractNumId w:val="6"/>
   </w:num>
   <w:num w:numId="24" w16cid:durableId="566571623">
-    <w:abstractNumId w:val="26"/>
+    <w:abstractNumId w:val="27"/>
   </w:num>
   <w:num w:numId="25" w16cid:durableId="1177496171">
-    <w:abstractNumId w:val="18"/>
+    <w:abstractNumId w:val="19"/>
   </w:num>
   <w:num w:numId="26" w16cid:durableId="483006678">
-    <w:abstractNumId w:val="20"/>
+    <w:abstractNumId w:val="21"/>
   </w:num>
   <w:num w:numId="27" w16cid:durableId="946815470">
     <w:abstractNumId w:val="9"/>
   </w:num>
   <w:num w:numId="28" w16cid:durableId="1898513382">
-    <w:abstractNumId w:val="19"/>
+    <w:abstractNumId w:val="20"/>
   </w:num>
   <w:num w:numId="29" w16cid:durableId="1986735651">
     <w:abstractNumId w:val="10"/>
@@ -25442,7 +26044,10 @@
     <w:abstractNumId w:val="15"/>
   </w:num>
   <w:num w:numId="32" w16cid:durableId="1656951058">
-    <w:abstractNumId w:val="21"/>
+    <w:abstractNumId w:val="22"/>
+  </w:num>
+  <w:num w:numId="33" w16cid:durableId="771319709">
+    <w:abstractNumId w:val="16"/>
   </w:num>
   <w:numIdMacAtCleanup w:val="19"/>
 </w:numbering>

</xml_diff>